<commit_message>
updates to analyst exercise part 1a
</commit_message>
<xml_diff>
--- a/Analyst Hiring Exercise/Analyst Hiring Exercise March 2016_JL_draft 2.docx
+++ b/Analyst Hiring Exercise/Analyst Hiring Exercise March 2016_JL_draft 2.docx
@@ -1502,14 +1502,14 @@
           <w:tcPr>
             <w:tcW w:w="4320" w:type="dxa"/>
             <w:tcBorders>
-              <w:top w:val="nil"/>
+              <w:top w:val="single" w:sz="4" w:space="0" w:color="auto"/>
               <w:left w:val="single" w:sz="4" w:space="0" w:color="auto"/>
               <w:bottom w:val="single" w:sz="4" w:space="0" w:color="auto"/>
               <w:right w:val="single" w:sz="4" w:space="0" w:color="auto"/>
             </w:tcBorders>
-            <w:shd w:val="clear" w:color="auto" w:fill="auto"/>
+            <w:shd w:val="clear" w:color="auto" w:fill="FFFFFF" w:themeFill="background1"/>
             <w:noWrap/>
-            <w:vAlign w:val="bottom"/>
+            <w:vAlign w:val="center"/>
             <w:hideMark/>
           </w:tcPr>
           <w:p>
@@ -1517,6 +1517,8 @@
               <w:spacing w:after="0"/>
               <w:rPr>
                 <w:rFonts w:ascii="Calibri" w:hAnsi="Calibri" w:cs="Calibri"/>
+                <w:bCs/>
+                <w:color w:val="auto"/>
                 <w:sz w:val="22"/>
                 <w:szCs w:val="22"/>
               </w:rPr>
@@ -1524,6 +1526,8 @@
             <w:r>
               <w:rPr>
                 <w:rFonts w:ascii="Calibri" w:hAnsi="Calibri" w:cs="Calibri"/>
+                <w:bCs/>
+                <w:color w:val="auto"/>
                 <w:sz w:val="22"/>
                 <w:szCs w:val="22"/>
               </w:rPr>
@@ -1535,22 +1539,23 @@
           <w:tcPr>
             <w:tcW w:w="3600" w:type="dxa"/>
             <w:tcBorders>
-              <w:top w:val="nil"/>
+              <w:top w:val="single" w:sz="4" w:space="0" w:color="auto"/>
               <w:left w:val="nil"/>
               <w:bottom w:val="single" w:sz="4" w:space="0" w:color="auto"/>
               <w:right w:val="single" w:sz="4" w:space="0" w:color="auto"/>
             </w:tcBorders>
-            <w:shd w:val="clear" w:color="auto" w:fill="auto"/>
+            <w:shd w:val="clear" w:color="auto" w:fill="FFFFFF" w:themeFill="background1"/>
             <w:noWrap/>
-            <w:vAlign w:val="bottom"/>
+            <w:vAlign w:val="center"/>
             <w:hideMark/>
           </w:tcPr>
           <w:p>
             <w:pPr>
               <w:spacing w:after="0"/>
-              <w:jc w:val="right"/>
               <w:rPr>
                 <w:rFonts w:ascii="Calibri" w:hAnsi="Calibri" w:cs="Calibri"/>
+                <w:bCs/>
+                <w:color w:val="auto"/>
                 <w:sz w:val="22"/>
                 <w:szCs w:val="22"/>
               </w:rPr>
@@ -1558,10 +1563,12 @@
             <w:r>
               <w:rPr>
                 <w:rFonts w:ascii="Calibri" w:hAnsi="Calibri" w:cs="Calibri"/>
+                <w:bCs/>
+                <w:color w:val="auto"/>
                 <w:sz w:val="22"/>
                 <w:szCs w:val="22"/>
               </w:rPr>
-              <w:t>64.08%</w:t>
+              <w:t>62.57</w:t>
             </w:r>
           </w:p>
         </w:tc>
@@ -1574,14 +1581,14 @@
           <w:tcPr>
             <w:tcW w:w="4320" w:type="dxa"/>
             <w:tcBorders>
-              <w:top w:val="nil"/>
+              <w:top w:val="single" w:sz="4" w:space="0" w:color="auto"/>
               <w:left w:val="single" w:sz="4" w:space="0" w:color="auto"/>
               <w:bottom w:val="single" w:sz="4" w:space="0" w:color="auto"/>
               <w:right w:val="single" w:sz="4" w:space="0" w:color="auto"/>
             </w:tcBorders>
-            <w:shd w:val="clear" w:color="auto" w:fill="auto"/>
+            <w:shd w:val="clear" w:color="auto" w:fill="FFFFFF" w:themeFill="background1"/>
             <w:noWrap/>
-            <w:vAlign w:val="bottom"/>
+            <w:vAlign w:val="center"/>
             <w:hideMark/>
           </w:tcPr>
           <w:p>
@@ -1589,6 +1596,8 @@
               <w:spacing w:after="0"/>
               <w:rPr>
                 <w:rFonts w:ascii="Calibri" w:hAnsi="Calibri" w:cs="Calibri"/>
+                <w:bCs/>
+                <w:color w:val="auto"/>
                 <w:sz w:val="22"/>
                 <w:szCs w:val="22"/>
               </w:rPr>
@@ -1596,6 +1605,8 @@
             <w:r>
               <w:rPr>
                 <w:rFonts w:ascii="Calibri" w:hAnsi="Calibri" w:cs="Calibri"/>
+                <w:bCs/>
+                <w:color w:val="auto"/>
                 <w:sz w:val="22"/>
                 <w:szCs w:val="22"/>
               </w:rPr>
@@ -1607,22 +1618,23 @@
           <w:tcPr>
             <w:tcW w:w="3600" w:type="dxa"/>
             <w:tcBorders>
-              <w:top w:val="nil"/>
+              <w:top w:val="single" w:sz="4" w:space="0" w:color="auto"/>
               <w:left w:val="nil"/>
               <w:bottom w:val="single" w:sz="4" w:space="0" w:color="auto"/>
               <w:right w:val="single" w:sz="4" w:space="0" w:color="auto"/>
             </w:tcBorders>
-            <w:shd w:val="clear" w:color="auto" w:fill="auto"/>
+            <w:shd w:val="clear" w:color="auto" w:fill="FFFFFF" w:themeFill="background1"/>
             <w:noWrap/>
-            <w:vAlign w:val="bottom"/>
+            <w:vAlign w:val="center"/>
             <w:hideMark/>
           </w:tcPr>
           <w:p>
             <w:pPr>
               <w:spacing w:after="0"/>
-              <w:jc w:val="right"/>
               <w:rPr>
                 <w:rFonts w:ascii="Calibri" w:hAnsi="Calibri" w:cs="Calibri"/>
+                <w:bCs/>
+                <w:color w:val="auto"/>
                 <w:sz w:val="22"/>
                 <w:szCs w:val="22"/>
               </w:rPr>
@@ -1630,10 +1642,12 @@
             <w:r>
               <w:rPr>
                 <w:rFonts w:ascii="Calibri" w:hAnsi="Calibri" w:cs="Calibri"/>
+                <w:bCs/>
+                <w:color w:val="auto"/>
                 <w:sz w:val="22"/>
                 <w:szCs w:val="22"/>
               </w:rPr>
-              <w:t>59.91%</w:t>
+              <w:t>56.52</w:t>
             </w:r>
           </w:p>
         </w:tc>
@@ -1646,14 +1660,14 @@
           <w:tcPr>
             <w:tcW w:w="4320" w:type="dxa"/>
             <w:tcBorders>
-              <w:top w:val="nil"/>
+              <w:top w:val="single" w:sz="4" w:space="0" w:color="auto"/>
               <w:left w:val="single" w:sz="4" w:space="0" w:color="auto"/>
               <w:bottom w:val="single" w:sz="4" w:space="0" w:color="auto"/>
               <w:right w:val="single" w:sz="4" w:space="0" w:color="auto"/>
             </w:tcBorders>
-            <w:shd w:val="clear" w:color="auto" w:fill="auto"/>
+            <w:shd w:val="clear" w:color="auto" w:fill="FFFFFF" w:themeFill="background1"/>
             <w:noWrap/>
-            <w:vAlign w:val="bottom"/>
+            <w:vAlign w:val="center"/>
             <w:hideMark/>
           </w:tcPr>
           <w:p>
@@ -1661,6 +1675,8 @@
               <w:spacing w:after="0"/>
               <w:rPr>
                 <w:rFonts w:ascii="Calibri" w:hAnsi="Calibri" w:cs="Calibri"/>
+                <w:bCs/>
+                <w:color w:val="auto"/>
                 <w:sz w:val="22"/>
                 <w:szCs w:val="22"/>
               </w:rPr>
@@ -1668,10 +1684,12 @@
             <w:r>
               <w:rPr>
                 <w:rFonts w:ascii="Calibri" w:hAnsi="Calibri" w:cs="Calibri"/>
+                <w:bCs/>
+                <w:color w:val="auto"/>
                 <w:sz w:val="22"/>
                 <w:szCs w:val="22"/>
               </w:rPr>
-              <w:t>Davison Elementary-Middle School</w:t>
+              <w:t>Bates Academy</w:t>
             </w:r>
           </w:p>
         </w:tc>
@@ -1679,22 +1697,23 @@
           <w:tcPr>
             <w:tcW w:w="3600" w:type="dxa"/>
             <w:tcBorders>
-              <w:top w:val="nil"/>
+              <w:top w:val="single" w:sz="4" w:space="0" w:color="auto"/>
               <w:left w:val="nil"/>
               <w:bottom w:val="single" w:sz="4" w:space="0" w:color="auto"/>
               <w:right w:val="single" w:sz="4" w:space="0" w:color="auto"/>
             </w:tcBorders>
-            <w:shd w:val="clear" w:color="auto" w:fill="auto"/>
+            <w:shd w:val="clear" w:color="auto" w:fill="FFFFFF" w:themeFill="background1"/>
             <w:noWrap/>
-            <w:vAlign w:val="bottom"/>
+            <w:vAlign w:val="center"/>
             <w:hideMark/>
           </w:tcPr>
           <w:p>
             <w:pPr>
               <w:spacing w:after="0"/>
-              <w:jc w:val="right"/>
               <w:rPr>
                 <w:rFonts w:ascii="Calibri" w:hAnsi="Calibri" w:cs="Calibri"/>
+                <w:bCs/>
+                <w:color w:val="auto"/>
                 <w:sz w:val="22"/>
                 <w:szCs w:val="22"/>
               </w:rPr>
@@ -1702,10 +1721,12 @@
             <w:r>
               <w:rPr>
                 <w:rFonts w:ascii="Calibri" w:hAnsi="Calibri" w:cs="Calibri"/>
+                <w:bCs/>
+                <w:color w:val="auto"/>
                 <w:sz w:val="22"/>
                 <w:szCs w:val="22"/>
               </w:rPr>
-              <w:t>58.85%</w:t>
+              <w:t>49.03</w:t>
             </w:r>
           </w:p>
         </w:tc>
@@ -1718,14 +1739,14 @@
           <w:tcPr>
             <w:tcW w:w="4320" w:type="dxa"/>
             <w:tcBorders>
-              <w:top w:val="nil"/>
+              <w:top w:val="single" w:sz="4" w:space="0" w:color="auto"/>
               <w:left w:val="single" w:sz="4" w:space="0" w:color="auto"/>
               <w:bottom w:val="single" w:sz="4" w:space="0" w:color="auto"/>
               <w:right w:val="single" w:sz="4" w:space="0" w:color="auto"/>
             </w:tcBorders>
-            <w:shd w:val="clear" w:color="auto" w:fill="auto"/>
+            <w:shd w:val="clear" w:color="auto" w:fill="FFFFFF" w:themeFill="background1"/>
             <w:noWrap/>
-            <w:vAlign w:val="bottom"/>
+            <w:vAlign w:val="center"/>
             <w:hideMark/>
           </w:tcPr>
           <w:p>
@@ -1733,6 +1754,8 @@
               <w:spacing w:after="0"/>
               <w:rPr>
                 <w:rFonts w:ascii="Calibri" w:hAnsi="Calibri" w:cs="Calibri"/>
+                <w:bCs/>
+                <w:color w:val="auto"/>
                 <w:sz w:val="22"/>
                 <w:szCs w:val="22"/>
               </w:rPr>
@@ -1740,10 +1763,12 @@
             <w:r>
               <w:rPr>
                 <w:rFonts w:ascii="Calibri" w:hAnsi="Calibri" w:cs="Calibri"/>
+                <w:bCs/>
+                <w:color w:val="auto"/>
                 <w:sz w:val="22"/>
                 <w:szCs w:val="22"/>
               </w:rPr>
-              <w:t>Bates Academy</w:t>
+              <w:t>Davison Elementary-Middle School</w:t>
             </w:r>
           </w:p>
         </w:tc>
@@ -1751,22 +1776,23 @@
           <w:tcPr>
             <w:tcW w:w="3600" w:type="dxa"/>
             <w:tcBorders>
-              <w:top w:val="nil"/>
+              <w:top w:val="single" w:sz="4" w:space="0" w:color="auto"/>
               <w:left w:val="nil"/>
               <w:bottom w:val="single" w:sz="4" w:space="0" w:color="auto"/>
               <w:right w:val="single" w:sz="4" w:space="0" w:color="auto"/>
             </w:tcBorders>
-            <w:shd w:val="clear" w:color="auto" w:fill="auto"/>
+            <w:shd w:val="clear" w:color="auto" w:fill="FFFFFF" w:themeFill="background1"/>
             <w:noWrap/>
-            <w:vAlign w:val="bottom"/>
+            <w:vAlign w:val="center"/>
             <w:hideMark/>
           </w:tcPr>
           <w:p>
             <w:pPr>
               <w:spacing w:after="0"/>
-              <w:jc w:val="right"/>
               <w:rPr>
                 <w:rFonts w:ascii="Calibri" w:hAnsi="Calibri" w:cs="Calibri"/>
+                <w:bCs/>
+                <w:color w:val="auto"/>
                 <w:sz w:val="22"/>
                 <w:szCs w:val="22"/>
               </w:rPr>
@@ -1774,10 +1800,12 @@
             <w:r>
               <w:rPr>
                 <w:rFonts w:ascii="Calibri" w:hAnsi="Calibri" w:cs="Calibri"/>
+                <w:bCs/>
+                <w:color w:val="auto"/>
                 <w:sz w:val="22"/>
                 <w:szCs w:val="22"/>
               </w:rPr>
-              <w:t>50.79%</w:t>
+              <w:t>45.85</w:t>
             </w:r>
           </w:p>
         </w:tc>
@@ -1790,14 +1818,14 @@
           <w:tcPr>
             <w:tcW w:w="4320" w:type="dxa"/>
             <w:tcBorders>
-              <w:top w:val="nil"/>
+              <w:top w:val="single" w:sz="4" w:space="0" w:color="auto"/>
               <w:left w:val="single" w:sz="4" w:space="0" w:color="auto"/>
               <w:bottom w:val="single" w:sz="4" w:space="0" w:color="auto"/>
               <w:right w:val="single" w:sz="4" w:space="0" w:color="auto"/>
             </w:tcBorders>
-            <w:shd w:val="clear" w:color="auto" w:fill="auto"/>
+            <w:shd w:val="clear" w:color="auto" w:fill="FFFFFF" w:themeFill="background1"/>
             <w:noWrap/>
-            <w:vAlign w:val="bottom"/>
+            <w:vAlign w:val="center"/>
             <w:hideMark/>
           </w:tcPr>
           <w:p>
@@ -1805,6 +1833,8 @@
               <w:spacing w:after="0"/>
               <w:rPr>
                 <w:rFonts w:ascii="Calibri" w:hAnsi="Calibri" w:cs="Calibri"/>
+                <w:bCs/>
+                <w:color w:val="auto"/>
                 <w:sz w:val="22"/>
                 <w:szCs w:val="22"/>
               </w:rPr>
@@ -1812,10 +1842,12 @@
             <w:r>
               <w:rPr>
                 <w:rFonts w:ascii="Calibri" w:hAnsi="Calibri" w:cs="Calibri"/>
+                <w:bCs/>
+                <w:color w:val="auto"/>
                 <w:sz w:val="22"/>
                 <w:szCs w:val="22"/>
               </w:rPr>
-              <w:t>Dixon Elementary School</w:t>
+              <w:t>Burton International School</w:t>
             </w:r>
           </w:p>
         </w:tc>
@@ -1823,22 +1855,23 @@
           <w:tcPr>
             <w:tcW w:w="3600" w:type="dxa"/>
             <w:tcBorders>
-              <w:top w:val="nil"/>
+              <w:top w:val="single" w:sz="4" w:space="0" w:color="auto"/>
               <w:left w:val="nil"/>
               <w:bottom w:val="single" w:sz="4" w:space="0" w:color="auto"/>
               <w:right w:val="single" w:sz="4" w:space="0" w:color="auto"/>
             </w:tcBorders>
-            <w:shd w:val="clear" w:color="auto" w:fill="auto"/>
+            <w:shd w:val="clear" w:color="auto" w:fill="FFFFFF" w:themeFill="background1"/>
             <w:noWrap/>
-            <w:vAlign w:val="bottom"/>
+            <w:vAlign w:val="center"/>
             <w:hideMark/>
           </w:tcPr>
           <w:p>
             <w:pPr>
               <w:spacing w:after="0"/>
-              <w:jc w:val="right"/>
               <w:rPr>
                 <w:rFonts w:ascii="Calibri" w:hAnsi="Calibri" w:cs="Calibri"/>
+                <w:bCs/>
+                <w:color w:val="auto"/>
                 <w:sz w:val="22"/>
                 <w:szCs w:val="22"/>
               </w:rPr>
@@ -1846,10 +1879,12 @@
             <w:r>
               <w:rPr>
                 <w:rFonts w:ascii="Calibri" w:hAnsi="Calibri" w:cs="Calibri"/>
+                <w:bCs/>
+                <w:color w:val="auto"/>
                 <w:sz w:val="22"/>
                 <w:szCs w:val="22"/>
               </w:rPr>
-              <w:t>41.43%</w:t>
+              <w:t>36.81</w:t>
             </w:r>
           </w:p>
         </w:tc>
@@ -1862,14 +1897,14 @@
           <w:tcPr>
             <w:tcW w:w="4320" w:type="dxa"/>
             <w:tcBorders>
-              <w:top w:val="nil"/>
+              <w:top w:val="single" w:sz="4" w:space="0" w:color="auto"/>
               <w:left w:val="single" w:sz="4" w:space="0" w:color="auto"/>
               <w:bottom w:val="single" w:sz="4" w:space="0" w:color="auto"/>
               <w:right w:val="single" w:sz="4" w:space="0" w:color="auto"/>
             </w:tcBorders>
-            <w:shd w:val="clear" w:color="auto" w:fill="auto"/>
+            <w:shd w:val="clear" w:color="auto" w:fill="FFFFFF" w:themeFill="background1"/>
             <w:noWrap/>
-            <w:vAlign w:val="bottom"/>
+            <w:vAlign w:val="center"/>
             <w:hideMark/>
           </w:tcPr>
           <w:p>
@@ -1877,6 +1912,8 @@
               <w:spacing w:after="0"/>
               <w:rPr>
                 <w:rFonts w:ascii="Calibri" w:hAnsi="Calibri" w:cs="Calibri"/>
+                <w:bCs/>
+                <w:color w:val="auto"/>
                 <w:sz w:val="22"/>
                 <w:szCs w:val="22"/>
               </w:rPr>
@@ -1884,33 +1921,38 @@
             <w:r>
               <w:rPr>
                 <w:rFonts w:ascii="Calibri" w:hAnsi="Calibri" w:cs="Calibri"/>
+                <w:bCs/>
+                <w:color w:val="auto"/>
                 <w:sz w:val="22"/>
                 <w:szCs w:val="22"/>
               </w:rPr>
-              <w:t>Burton International School</w:t>
+              <w:t>Dixon Elementary School</w:t>
             </w:r>
+            <w:bookmarkStart w:id="2" w:name="_GoBack"/>
+            <w:bookmarkEnd w:id="2"/>
           </w:p>
         </w:tc>
         <w:tc>
           <w:tcPr>
             <w:tcW w:w="3600" w:type="dxa"/>
             <w:tcBorders>
-              <w:top w:val="nil"/>
+              <w:top w:val="single" w:sz="4" w:space="0" w:color="auto"/>
               <w:left w:val="nil"/>
               <w:bottom w:val="single" w:sz="4" w:space="0" w:color="auto"/>
               <w:right w:val="single" w:sz="4" w:space="0" w:color="auto"/>
             </w:tcBorders>
-            <w:shd w:val="clear" w:color="auto" w:fill="auto"/>
+            <w:shd w:val="clear" w:color="auto" w:fill="FFFFFF" w:themeFill="background1"/>
             <w:noWrap/>
-            <w:vAlign w:val="bottom"/>
+            <w:vAlign w:val="center"/>
             <w:hideMark/>
           </w:tcPr>
           <w:p>
             <w:pPr>
               <w:spacing w:after="0"/>
-              <w:jc w:val="right"/>
               <w:rPr>
                 <w:rFonts w:ascii="Calibri" w:hAnsi="Calibri" w:cs="Calibri"/>
+                <w:bCs/>
+                <w:color w:val="auto"/>
                 <w:sz w:val="22"/>
                 <w:szCs w:val="22"/>
               </w:rPr>
@@ -1918,10 +1960,12 @@
             <w:r>
               <w:rPr>
                 <w:rFonts w:ascii="Calibri" w:hAnsi="Calibri" w:cs="Calibri"/>
+                <w:bCs/>
+                <w:color w:val="auto"/>
                 <w:sz w:val="22"/>
                 <w:szCs w:val="22"/>
               </w:rPr>
-              <w:t>39.98%</w:t>
+              <w:t>35.50</w:t>
             </w:r>
           </w:p>
         </w:tc>
@@ -1934,14 +1978,14 @@
           <w:tcPr>
             <w:tcW w:w="4320" w:type="dxa"/>
             <w:tcBorders>
-              <w:top w:val="nil"/>
+              <w:top w:val="single" w:sz="4" w:space="0" w:color="auto"/>
               <w:left w:val="single" w:sz="4" w:space="0" w:color="auto"/>
               <w:bottom w:val="single" w:sz="4" w:space="0" w:color="auto"/>
               <w:right w:val="single" w:sz="4" w:space="0" w:color="auto"/>
             </w:tcBorders>
-            <w:shd w:val="clear" w:color="auto" w:fill="auto"/>
+            <w:shd w:val="clear" w:color="auto" w:fill="FFFFFF" w:themeFill="background1"/>
             <w:noWrap/>
-            <w:vAlign w:val="bottom"/>
+            <w:vAlign w:val="center"/>
             <w:hideMark/>
           </w:tcPr>
           <w:p>
@@ -1949,6 +1993,8 @@
               <w:spacing w:after="0"/>
               <w:rPr>
                 <w:rFonts w:ascii="Calibri" w:hAnsi="Calibri" w:cs="Calibri"/>
+                <w:bCs/>
+                <w:color w:val="auto"/>
                 <w:sz w:val="22"/>
                 <w:szCs w:val="22"/>
               </w:rPr>
@@ -1956,6 +2002,8 @@
             <w:r>
               <w:rPr>
                 <w:rFonts w:ascii="Calibri" w:hAnsi="Calibri" w:cs="Calibri"/>
+                <w:bCs/>
+                <w:color w:val="auto"/>
                 <w:sz w:val="22"/>
                 <w:szCs w:val="22"/>
               </w:rPr>
@@ -1967,22 +2015,23 @@
           <w:tcPr>
             <w:tcW w:w="3600" w:type="dxa"/>
             <w:tcBorders>
-              <w:top w:val="nil"/>
+              <w:top w:val="single" w:sz="4" w:space="0" w:color="auto"/>
               <w:left w:val="nil"/>
               <w:bottom w:val="single" w:sz="4" w:space="0" w:color="auto"/>
               <w:right w:val="single" w:sz="4" w:space="0" w:color="auto"/>
             </w:tcBorders>
-            <w:shd w:val="clear" w:color="auto" w:fill="auto"/>
+            <w:shd w:val="clear" w:color="auto" w:fill="FFFFFF" w:themeFill="background1"/>
             <w:noWrap/>
-            <w:vAlign w:val="bottom"/>
+            <w:vAlign w:val="center"/>
             <w:hideMark/>
           </w:tcPr>
           <w:p>
             <w:pPr>
               <w:spacing w:after="0"/>
-              <w:jc w:val="right"/>
               <w:rPr>
                 <w:rFonts w:ascii="Calibri" w:hAnsi="Calibri" w:cs="Calibri"/>
+                <w:bCs/>
+                <w:color w:val="auto"/>
                 <w:sz w:val="22"/>
                 <w:szCs w:val="22"/>
               </w:rPr>
@@ -1990,10 +2039,12 @@
             <w:r>
               <w:rPr>
                 <w:rFonts w:ascii="Calibri" w:hAnsi="Calibri" w:cs="Calibri"/>
+                <w:bCs/>
+                <w:color w:val="auto"/>
                 <w:sz w:val="22"/>
                 <w:szCs w:val="22"/>
               </w:rPr>
-              <w:t>38.34%</w:t>
+              <w:t>26.38</w:t>
             </w:r>
           </w:p>
         </w:tc>
@@ -2006,14 +2057,14 @@
           <w:tcPr>
             <w:tcW w:w="4320" w:type="dxa"/>
             <w:tcBorders>
-              <w:top w:val="nil"/>
+              <w:top w:val="single" w:sz="4" w:space="0" w:color="auto"/>
               <w:left w:val="single" w:sz="4" w:space="0" w:color="auto"/>
               <w:bottom w:val="single" w:sz="4" w:space="0" w:color="auto"/>
               <w:right w:val="single" w:sz="4" w:space="0" w:color="auto"/>
             </w:tcBorders>
-            <w:shd w:val="clear" w:color="auto" w:fill="auto"/>
+            <w:shd w:val="clear" w:color="auto" w:fill="FFFFFF" w:themeFill="background1"/>
             <w:noWrap/>
-            <w:vAlign w:val="bottom"/>
+            <w:vAlign w:val="center"/>
             <w:hideMark/>
           </w:tcPr>
           <w:p>
@@ -2021,6 +2072,8 @@
               <w:spacing w:after="0"/>
               <w:rPr>
                 <w:rFonts w:ascii="Calibri" w:hAnsi="Calibri" w:cs="Calibri"/>
+                <w:bCs/>
+                <w:color w:val="auto"/>
                 <w:sz w:val="22"/>
                 <w:szCs w:val="22"/>
               </w:rPr>
@@ -2028,10 +2081,12 @@
             <w:r>
               <w:rPr>
                 <w:rFonts w:ascii="Calibri" w:hAnsi="Calibri" w:cs="Calibri"/>
+                <w:bCs/>
+                <w:color w:val="auto"/>
                 <w:sz w:val="22"/>
                 <w:szCs w:val="22"/>
               </w:rPr>
-              <w:t>Cooke Elementary School</w:t>
+              <w:t>Greenfield Union Elementary-Middle School</w:t>
             </w:r>
           </w:p>
         </w:tc>
@@ -2039,22 +2094,23 @@
           <w:tcPr>
             <w:tcW w:w="3600" w:type="dxa"/>
             <w:tcBorders>
-              <w:top w:val="nil"/>
+              <w:top w:val="single" w:sz="4" w:space="0" w:color="auto"/>
               <w:left w:val="nil"/>
               <w:bottom w:val="single" w:sz="4" w:space="0" w:color="auto"/>
               <w:right w:val="single" w:sz="4" w:space="0" w:color="auto"/>
             </w:tcBorders>
-            <w:shd w:val="clear" w:color="auto" w:fill="auto"/>
+            <w:shd w:val="clear" w:color="auto" w:fill="FFFFFF" w:themeFill="background1"/>
             <w:noWrap/>
-            <w:vAlign w:val="bottom"/>
+            <w:vAlign w:val="center"/>
             <w:hideMark/>
           </w:tcPr>
           <w:p>
             <w:pPr>
               <w:spacing w:after="0"/>
-              <w:jc w:val="right"/>
               <w:rPr>
                 <w:rFonts w:ascii="Calibri" w:hAnsi="Calibri" w:cs="Calibri"/>
+                <w:bCs/>
+                <w:color w:val="auto"/>
                 <w:sz w:val="22"/>
                 <w:szCs w:val="22"/>
               </w:rPr>
@@ -2062,10 +2118,12 @@
             <w:r>
               <w:rPr>
                 <w:rFonts w:ascii="Calibri" w:hAnsi="Calibri" w:cs="Calibri"/>
+                <w:bCs/>
+                <w:color w:val="auto"/>
                 <w:sz w:val="22"/>
                 <w:szCs w:val="22"/>
               </w:rPr>
-              <w:t>32.65%</w:t>
+              <w:t>24.52</w:t>
             </w:r>
           </w:p>
         </w:tc>
@@ -2078,14 +2136,14 @@
           <w:tcPr>
             <w:tcW w:w="4320" w:type="dxa"/>
             <w:tcBorders>
-              <w:top w:val="nil"/>
+              <w:top w:val="single" w:sz="4" w:space="0" w:color="auto"/>
               <w:left w:val="single" w:sz="4" w:space="0" w:color="auto"/>
               <w:bottom w:val="single" w:sz="4" w:space="0" w:color="auto"/>
               <w:right w:val="single" w:sz="4" w:space="0" w:color="auto"/>
             </w:tcBorders>
-            <w:shd w:val="clear" w:color="auto" w:fill="auto"/>
+            <w:shd w:val="clear" w:color="auto" w:fill="FFFFFF" w:themeFill="background1"/>
             <w:noWrap/>
-            <w:vAlign w:val="bottom"/>
+            <w:vAlign w:val="center"/>
             <w:hideMark/>
           </w:tcPr>
           <w:p>
@@ -2093,6 +2151,8 @@
               <w:spacing w:after="0"/>
               <w:rPr>
                 <w:rFonts w:ascii="Calibri" w:hAnsi="Calibri" w:cs="Calibri"/>
+                <w:bCs/>
+                <w:color w:val="auto"/>
                 <w:sz w:val="22"/>
                 <w:szCs w:val="22"/>
               </w:rPr>
@@ -2100,10 +2160,12 @@
             <w:r>
               <w:rPr>
                 <w:rFonts w:ascii="Calibri" w:hAnsi="Calibri" w:cs="Calibri"/>
+                <w:bCs/>
+                <w:color w:val="auto"/>
                 <w:sz w:val="22"/>
                 <w:szCs w:val="22"/>
               </w:rPr>
-              <w:t>Nichols Elementary-Middle School</w:t>
+              <w:t>Thirkell Elementary School</w:t>
             </w:r>
           </w:p>
         </w:tc>
@@ -2111,22 +2173,23 @@
           <w:tcPr>
             <w:tcW w:w="3600" w:type="dxa"/>
             <w:tcBorders>
-              <w:top w:val="nil"/>
+              <w:top w:val="single" w:sz="4" w:space="0" w:color="auto"/>
               <w:left w:val="nil"/>
               <w:bottom w:val="single" w:sz="4" w:space="0" w:color="auto"/>
               <w:right w:val="single" w:sz="4" w:space="0" w:color="auto"/>
             </w:tcBorders>
-            <w:shd w:val="clear" w:color="auto" w:fill="auto"/>
+            <w:shd w:val="clear" w:color="auto" w:fill="FFFFFF" w:themeFill="background1"/>
             <w:noWrap/>
-            <w:vAlign w:val="bottom"/>
+            <w:vAlign w:val="center"/>
             <w:hideMark/>
           </w:tcPr>
           <w:p>
             <w:pPr>
               <w:spacing w:after="0"/>
-              <w:jc w:val="right"/>
               <w:rPr>
                 <w:rFonts w:ascii="Calibri" w:hAnsi="Calibri" w:cs="Calibri"/>
+                <w:bCs/>
+                <w:color w:val="auto"/>
                 <w:sz w:val="22"/>
                 <w:szCs w:val="22"/>
               </w:rPr>
@@ -2134,10 +2197,12 @@
             <w:r>
               <w:rPr>
                 <w:rFonts w:ascii="Calibri" w:hAnsi="Calibri" w:cs="Calibri"/>
+                <w:bCs/>
+                <w:color w:val="auto"/>
                 <w:sz w:val="22"/>
                 <w:szCs w:val="22"/>
               </w:rPr>
-              <w:t>29.10%</w:t>
+              <w:t>23.53</w:t>
             </w:r>
           </w:p>
         </w:tc>
@@ -2150,14 +2215,14 @@
           <w:tcPr>
             <w:tcW w:w="4320" w:type="dxa"/>
             <w:tcBorders>
-              <w:top w:val="nil"/>
+              <w:top w:val="single" w:sz="4" w:space="0" w:color="auto"/>
               <w:left w:val="single" w:sz="4" w:space="0" w:color="auto"/>
               <w:bottom w:val="single" w:sz="4" w:space="0" w:color="auto"/>
               <w:right w:val="single" w:sz="4" w:space="0" w:color="auto"/>
             </w:tcBorders>
-            <w:shd w:val="clear" w:color="auto" w:fill="auto"/>
+            <w:shd w:val="clear" w:color="auto" w:fill="FFFFFF" w:themeFill="background1"/>
             <w:noWrap/>
-            <w:vAlign w:val="bottom"/>
+            <w:vAlign w:val="center"/>
             <w:hideMark/>
           </w:tcPr>
           <w:p>
@@ -2165,6 +2230,8 @@
               <w:spacing w:after="0"/>
               <w:rPr>
                 <w:rFonts w:ascii="Calibri" w:hAnsi="Calibri" w:cs="Calibri"/>
+                <w:bCs/>
+                <w:color w:val="auto"/>
                 <w:sz w:val="22"/>
                 <w:szCs w:val="22"/>
               </w:rPr>
@@ -2172,10 +2239,12 @@
             <w:r>
               <w:rPr>
                 <w:rFonts w:ascii="Calibri" w:hAnsi="Calibri" w:cs="Calibri"/>
+                <w:bCs/>
+                <w:color w:val="auto"/>
                 <w:sz w:val="22"/>
                 <w:szCs w:val="22"/>
               </w:rPr>
-              <w:t>Garvey Academy</w:t>
+              <w:t>Cooke Elementary School</w:t>
             </w:r>
           </w:p>
         </w:tc>
@@ -2183,22 +2252,23 @@
           <w:tcPr>
             <w:tcW w:w="3600" w:type="dxa"/>
             <w:tcBorders>
-              <w:top w:val="nil"/>
+              <w:top w:val="single" w:sz="4" w:space="0" w:color="auto"/>
               <w:left w:val="nil"/>
               <w:bottom w:val="single" w:sz="4" w:space="0" w:color="auto"/>
               <w:right w:val="single" w:sz="4" w:space="0" w:color="auto"/>
             </w:tcBorders>
-            <w:shd w:val="clear" w:color="auto" w:fill="auto"/>
+            <w:shd w:val="clear" w:color="auto" w:fill="FFFFFF" w:themeFill="background1"/>
             <w:noWrap/>
-            <w:vAlign w:val="bottom"/>
+            <w:vAlign w:val="center"/>
             <w:hideMark/>
           </w:tcPr>
           <w:p>
             <w:pPr>
               <w:spacing w:after="0"/>
-              <w:jc w:val="right"/>
               <w:rPr>
                 <w:rFonts w:ascii="Calibri" w:hAnsi="Calibri" w:cs="Calibri"/>
+                <w:bCs/>
+                <w:color w:val="auto"/>
                 <w:sz w:val="22"/>
                 <w:szCs w:val="22"/>
               </w:rPr>
@@ -2206,28 +2276,17 @@
             <w:r>
               <w:rPr>
                 <w:rFonts w:ascii="Calibri" w:hAnsi="Calibri" w:cs="Calibri"/>
+                <w:bCs/>
+                <w:color w:val="auto"/>
                 <w:sz w:val="22"/>
                 <w:szCs w:val="22"/>
               </w:rPr>
-              <w:t>28.30%</w:t>
+              <w:t>22.91</w:t>
             </w:r>
           </w:p>
         </w:tc>
       </w:tr>
     </w:tbl>
-    <w:p>
-      <w:pPr>
-        <w:pStyle w:val="NormalWeb"/>
-        <w:spacing w:before="0" w:beforeAutospacing="0" w:after="0" w:afterAutospacing="0"/>
-        <w:textAlignment w:val="baseline"/>
-        <w:rPr>
-          <w:rFonts w:asciiTheme="minorHAnsi" w:hAnsiTheme="minorHAnsi" w:cstheme="minorHAnsi"/>
-          <w:color w:val="000000"/>
-          <w:sz w:val="18"/>
-          <w:szCs w:val="18"/>
-        </w:rPr>
-      </w:pPr>
-    </w:p>
     <w:p>
       <w:pPr>
         <w:pStyle w:val="NormalWeb"/>
@@ -2680,8 +2739,6 @@
           <w:szCs w:val="18"/>
         </w:rPr>
       </w:pPr>
-      <w:bookmarkStart w:id="2" w:name="_GoBack"/>
-      <w:bookmarkEnd w:id="2"/>
     </w:p>
     <w:p>
       <w:pPr>
@@ -9352,7 +9409,7 @@
 </file>
 
 <file path=customXml/itemProps1.xml><?xml version="1.0" encoding="utf-8"?>
-<ds:datastoreItem xmlns:ds="http://schemas.openxmlformats.org/officeDocument/2006/customXml" ds:itemID="{CA87A4E3-E903-4766-BEC5-A6E4E0C01CD9}">
+<ds:datastoreItem xmlns:ds="http://schemas.openxmlformats.org/officeDocument/2006/customXml" ds:itemID="{3CC55758-E36F-491E-94BC-84B5B5433A13}">
   <ds:schemaRefs>
     <ds:schemaRef ds:uri="http://schemas.openxmlformats.org/officeDocument/2006/bibliography"/>
   </ds:schemaRefs>

</xml_diff>